<commit_message>
final changes before sub
</commit_message>
<xml_diff>
--- a/report.docx
+++ b/report.docx
@@ -8,16 +8,130 @@
           <w:sz w:val="32"/>
         </w:rPr>
       </w:pPr>
+    </w:p>
+    <w:p>
+      <w:pPr>
+        <w:rPr>
+          <w:sz w:val="32"/>
+        </w:rPr>
+      </w:pPr>
       <w:r>
         <w:rPr>
           <w:sz w:val="32"/>
         </w:rPr>
         <w:t>CSC384 – Assignment 2 Report</w:t>
       </w:r>
+      <w:r>
+        <w:rPr>
+          <w:sz w:val="32"/>
+        </w:rPr>
+        <w:t xml:space="preserve">                         </w:t>
+      </w:r>
+      <w:r>
+        <w:t>Tanzeem Chowdhury - 997574726</w:t>
+      </w:r>
+    </w:p>
+    <w:p/>
+    <w:p>
+      <w:pPr>
+        <w:rPr>
+          <w:color w:val="FF0000"/>
+        </w:rPr>
+      </w:pPr>
+      <w:r>
+        <w:rPr>
+          <w:color w:val="FF0000"/>
+        </w:rPr>
+        <w:t>* Notes About Code:</w:t>
+      </w:r>
     </w:p>
     <w:p>
       <w:r>
-        <w:t>Tanzeem Chowdhury - 997574726</w:t>
+        <w:t xml:space="preserve">In addition to </w:t>
+      </w:r>
+      <w:r>
+        <w:rPr>
+          <w:color w:val="FF0000"/>
+        </w:rPr>
+        <w:t>SudokuSolver.py</w:t>
+      </w:r>
+      <w:r>
+        <w:t>, two additional files have been submitted:</w:t>
+      </w:r>
+      <w:r>
+        <w:t xml:space="preserve"> </w:t>
+      </w:r>
+    </w:p>
+    <w:p>
+      <w:pPr>
+        <w:pStyle w:val="ListParagraph"/>
+        <w:numPr>
+          <w:ilvl w:val="0"/>
+          <w:numId w:val="1"/>
+        </w:numPr>
+      </w:pPr>
+      <w:r>
+        <w:rPr>
+          <w:color w:val="FF0000"/>
+        </w:rPr>
+        <w:t>SudokuHelpers.py</w:t>
+      </w:r>
+      <w:r>
+        <w:t xml:space="preserve"> – contains helper methods for SudokuSolver.py</w:t>
+      </w:r>
+    </w:p>
+    <w:p>
+      <w:pPr>
+        <w:pStyle w:val="ListParagraph"/>
+        <w:numPr>
+          <w:ilvl w:val="0"/>
+          <w:numId w:val="1"/>
+        </w:numPr>
+      </w:pPr>
+      <w:r>
+        <w:rPr>
+          <w:color w:val="FF0000"/>
+        </w:rPr>
+        <w:t>SudokuIO.py</w:t>
+      </w:r>
+      <w:r>
+        <w:t xml:space="preserve"> - contains methods to read/write to files, and outputting to the screen</w:t>
+      </w:r>
+    </w:p>
+    <w:p>
+      <w:proofErr w:type="spellStart"/>
+      <w:r>
+        <w:t>SudokuSolver</w:t>
+      </w:r>
+      <w:proofErr w:type="spellEnd"/>
+      <w:r>
+        <w:t xml:space="preserve"> conta</w:t>
+      </w:r>
+      <w:r>
+        <w:t xml:space="preserve">ins the main algorithms and </w:t>
+      </w:r>
+      <w:r>
+        <w:t xml:space="preserve">main. </w:t>
+      </w:r>
+      <w:r>
+        <w:rPr>
+          <w:b/>
+        </w:rPr>
+        <w:t xml:space="preserve">Without the two additional files, the program won’t compile/run, so please download them </w:t>
+      </w:r>
+      <w:proofErr w:type="spellStart"/>
+      <w:r>
+        <w:rPr>
+          <w:b/>
+        </w:rPr>
+        <w:t>aswell</w:t>
+      </w:r>
+      <w:proofErr w:type="spellEnd"/>
+      <w:r>
+        <w:rPr>
+          <w:b/>
+        </w:rPr>
+        <w:t>.</w:t>
       </w:r>
     </w:p>
     <w:p/>
@@ -43,53 +157,293 @@
     <w:p>
       <w:r>
         <w:tab/>
-        <w:t>This implementation a</w:t>
-      </w:r>
-      <w:r>
-        <w:t xml:space="preserve">ttempts to solve </w:t>
-      </w:r>
-      <w:r>
-        <w:t xml:space="preserve">the </w:t>
-      </w:r>
-      <w:r>
-        <w:t>sudok</w:t>
-      </w:r>
-      <w:r>
-        <w:t xml:space="preserve">u puzzle using an exhaustive search </w:t>
-      </w:r>
-      <w:r>
-        <w:t>method</w:t>
-      </w:r>
-      <w:r>
-        <w:t xml:space="preserve">. </w:t>
-      </w:r>
-      <w:bookmarkStart w:id="0" w:name="_GoBack"/>
-      <w:bookmarkEnd w:id="0"/>
-      <w:r>
-        <w:br w:type="page"/>
+        <w:t xml:space="preserve">This implementation attempts to solve the </w:t>
+      </w:r>
+      <w:proofErr w:type="spellStart"/>
+      <w:r>
+        <w:t>sudoku</w:t>
+      </w:r>
+      <w:proofErr w:type="spellEnd"/>
+      <w:r>
+        <w:t xml:space="preserve"> puzzle using an exhaustive search method. </w:t>
+      </w:r>
+      <w:r>
+        <w:t xml:space="preserve">Initially, scan the puzzle for a coordinates list of all empty cells (by row and column). Since we are brute forcing, we need every single permutation of possible values we can insert into empty cell values. Retrieving all possible blanks was retrieved using the </w:t>
+      </w:r>
+      <w:proofErr w:type="spellStart"/>
+      <w:r>
+        <w:t>itertools</w:t>
+      </w:r>
+      <w:proofErr w:type="spellEnd"/>
+      <w:r>
+        <w:t xml:space="preserve"> module’s product method, </w:t>
+      </w:r>
+      <w:r>
+        <w:t xml:space="preserve">which </w:t>
+      </w:r>
+      <w:r>
+        <w:t>provid</w:t>
+      </w:r>
+      <w:r>
+        <w:t>ed</w:t>
+      </w:r>
+      <w:r>
+        <w:t xml:space="preserve"> </w:t>
+      </w:r>
+      <w:proofErr w:type="spellStart"/>
+      <w:r>
+        <w:t>permutative</w:t>
+      </w:r>
+      <w:proofErr w:type="spellEnd"/>
+      <w:r>
+        <w:t xml:space="preserve"> lists of size of the number of blank cells found. Starting with the first permutation (e.g. (1, 1, 1, ...) ), iterate through all possibilities, and check if it </w:t>
+      </w:r>
+      <w:r>
+        <w:t xml:space="preserve">applying the </w:t>
+      </w:r>
+      <w:proofErr w:type="spellStart"/>
+      <w:r>
+        <w:t>permuation</w:t>
+      </w:r>
+      <w:proofErr w:type="spellEnd"/>
+      <w:r>
+        <w:t xml:space="preserve"> to the puzzle </w:t>
+      </w:r>
+      <w:r>
+        <w:t xml:space="preserve">results in a goal state, until a </w:t>
+      </w:r>
+      <w:proofErr w:type="spellStart"/>
+      <w:r>
+        <w:t>permuation</w:t>
+      </w:r>
+      <w:proofErr w:type="spellEnd"/>
+      <w:r>
+        <w:t xml:space="preserve"> is found that solves the puzzle.</w:t>
       </w:r>
     </w:p>
     <w:p/>
+    <w:p>
+      <w:r>
+        <w:rPr>
+          <w:b/>
+        </w:rPr>
+        <w:t>Back Tracking Algorithm</w:t>
+      </w:r>
+    </w:p>
+    <w:p>
+      <w:pPr>
+        <w:ind w:firstLine="720"/>
+      </w:pPr>
+      <w:r>
+        <w:t>This impl</w:t>
+      </w:r>
+      <w:r>
+        <w:t>e</w:t>
+      </w:r>
+      <w:r>
+        <w:t xml:space="preserve">mentation </w:t>
+      </w:r>
+      <w:r>
+        <w:t>a</w:t>
+      </w:r>
+      <w:r>
+        <w:t xml:space="preserve">ttempts to solve </w:t>
+      </w:r>
+      <w:r>
+        <w:t xml:space="preserve">the </w:t>
+      </w:r>
+      <w:proofErr w:type="spellStart"/>
+      <w:r>
+        <w:t>sudoku</w:t>
+      </w:r>
+      <w:proofErr w:type="spellEnd"/>
+      <w:r>
+        <w:t xml:space="preserve"> puzzle using the back-tracking </w:t>
+      </w:r>
+      <w:r>
+        <w:t>c</w:t>
+      </w:r>
+      <w:r>
+        <w:t xml:space="preserve">onstraint </w:t>
+      </w:r>
+      <w:r>
+        <w:t>s</w:t>
+      </w:r>
+      <w:r>
+        <w:t xml:space="preserve">atisfaction </w:t>
+      </w:r>
+      <w:r>
+        <w:t>problem</w:t>
+      </w:r>
+      <w:r>
+        <w:t xml:space="preserve"> method,</w:t>
+      </w:r>
+      <w:r>
+        <w:t xml:space="preserve"> </w:t>
+      </w:r>
+      <w:r>
+        <w:t xml:space="preserve">using recursion to back-track if </w:t>
+      </w:r>
+      <w:r>
+        <w:t xml:space="preserve">a </w:t>
+      </w:r>
+      <w:r>
+        <w:t xml:space="preserve">path leads to </w:t>
+      </w:r>
+      <w:r>
+        <w:t xml:space="preserve">a situation where a legal placement of a value is not possible. The algorithm was adapted from pseudo code in slide 24 of CSP lecture. As a base case to the recursion, </w:t>
+      </w:r>
+      <w:r>
+        <w:t xml:space="preserve"> </w:t>
+      </w:r>
+      <w:r>
+        <w:t xml:space="preserve">check if puzzle is in goal state and return true if so. Else, get the first empty cell. For each value that can be put in the empty cell (1-9), assign the value to the empty cell. Check if this creates conflicts, and choose the next value if it does and so on. If constraints are ok, modify puzzle with the value and then </w:t>
+      </w:r>
+      <w:proofErr w:type="spellStart"/>
+      <w:r>
+        <w:t>recurse</w:t>
+      </w:r>
+      <w:proofErr w:type="spellEnd"/>
+      <w:r>
+        <w:t xml:space="preserve"> this function with the rest of the empty cells</w:t>
+      </w:r>
+      <w:r>
+        <w:t>, returning true with each successful placement</w:t>
+      </w:r>
+      <w:r>
+        <w:t>. If this value doesn't lead to the solution, the recursive call will eventually return false, then try the next value if one exists</w:t>
+      </w:r>
+      <w:r>
+        <w:rPr>
+          <w:b/>
+        </w:rPr>
+        <w:t>.</w:t>
+      </w:r>
+      <w:r>
+        <w:rPr>
+          <w:b/>
+        </w:rPr>
+        <w:t xml:space="preserve"> </w:t>
+      </w:r>
+      <w:r>
+        <w:t>Check constraints before assigning the value, or else it'll accidentally find itself as duplicate. If all values are tried in the cell, and a legal placement is not possible, reset the cell to an empty cell as we have tried all values without success</w:t>
+      </w:r>
+      <w:r>
+        <w:t>, and return false</w:t>
+      </w:r>
+      <w:r>
+        <w:t xml:space="preserve">. The </w:t>
+      </w:r>
+      <w:r>
+        <w:t xml:space="preserve">recursive </w:t>
+      </w:r>
+      <w:r>
+        <w:t xml:space="preserve">function will then backtrack to an earlier placed space to try a different state. </w:t>
+      </w:r>
+    </w:p>
+    <w:p>
+      <w:pPr>
+        <w:ind w:firstLine="720"/>
+      </w:pPr>
+    </w:p>
+    <w:p>
+      <w:r>
+        <w:rPr>
+          <w:b/>
+        </w:rPr>
+        <w:t xml:space="preserve">Forward Checking </w:t>
+      </w:r>
+      <w:r>
+        <w:rPr>
+          <w:b/>
+        </w:rPr>
+        <w:t>+ MRV</w:t>
+      </w:r>
+      <w:r>
+        <w:rPr>
+          <w:b/>
+        </w:rPr>
+        <w:t xml:space="preserve"> Algorithm</w:t>
+      </w:r>
+    </w:p>
+    <w:p>
+      <w:r>
+        <w:tab/>
+      </w:r>
+      <w:r>
+        <w:t xml:space="preserve">This implementation extends back tracking, and attempts to solve the puzzle using a </w:t>
+      </w:r>
+      <w:proofErr w:type="spellStart"/>
+      <w:r>
+        <w:t>mininum</w:t>
+      </w:r>
+      <w:proofErr w:type="spellEnd"/>
+      <w:r>
+        <w:t xml:space="preserve"> remaining values heuristics method, using recursion to back-track if path leads to inability to place values legally</w:t>
+      </w:r>
+      <w:r>
+        <w:rPr>
+          <w:b/>
+        </w:rPr>
+        <w:t xml:space="preserve">. </w:t>
+      </w:r>
+      <w:r>
+        <w:t xml:space="preserve">As a base case to the recursion,  check if puzzle is in goal state and return true if so. Else, get list of all empty cells, and the legal values they can currently take, sorted by minimum restricted values, i.e. the cells which have the fewest legal options. For each value that can legally be put in the chosen empty cell, modify the puzzle by placing value in empty cell. Then </w:t>
+      </w:r>
+      <w:proofErr w:type="spellStart"/>
+      <w:r>
+        <w:t>recurse</w:t>
+      </w:r>
+      <w:proofErr w:type="spellEnd"/>
+      <w:r>
+        <w:t xml:space="preserve"> this function with the rest of the empty cells, re-evaluating the </w:t>
+      </w:r>
+      <w:proofErr w:type="spellStart"/>
+      <w:r>
+        <w:t>mrv</w:t>
+      </w:r>
+      <w:proofErr w:type="spellEnd"/>
+      <w:r>
+        <w:t xml:space="preserve"> cells. If this value doesn't lead to the solution, the recursive call with eventually return false, then try the next legal value if one exists. If all legal values have been tried in the cell, and a legal placement is not possible, reset the cell to an empty cell as we have tried all values without success, and return false. The recursive function will then backtrack to an earlier placed space to try a different state.</w:t>
+      </w:r>
+      <w:r>
+        <w:t xml:space="preserve"> </w:t>
+      </w:r>
+      <w:r>
+        <w:rPr>
+          <w:b/>
+        </w:rPr>
+        <w:br w:type="page"/>
+      </w:r>
+    </w:p>
+    <w:p>
+      <w:pPr>
+        <w:rPr>
+          <w:sz w:val="23"/>
+          <w:szCs w:val="23"/>
+        </w:rPr>
+      </w:pPr>
+    </w:p>
     <w:tbl>
       <w:tblPr>
         <w:tblStyle w:val="TableGrid"/>
-        <w:tblW w:w="9039" w:type="dxa"/>
+        <w:tblW w:w="9606" w:type="dxa"/>
         <w:tblLayout w:type="fixed"/>
         <w:tblLook w:val="04A0" w:firstRow="1" w:lastRow="0" w:firstColumn="1" w:lastColumn="0" w:noHBand="0" w:noVBand="1"/>
       </w:tblPr>
       <w:tblGrid>
         <w:gridCol w:w="2660"/>
-        <w:gridCol w:w="2126"/>
-        <w:gridCol w:w="2059"/>
-        <w:gridCol w:w="2194"/>
+        <w:gridCol w:w="1843"/>
+        <w:gridCol w:w="1984"/>
+        <w:gridCol w:w="3119"/>
       </w:tblGrid>
       <w:tr>
         <w:trPr>
-          <w:trHeight w:val="699"/>
+          <w:trHeight w:val="435"/>
         </w:trPr>
         <w:tc>
           <w:tcPr>
-            <w:tcW w:w="9039" w:type="dxa"/>
+            <w:tcW w:w="9606" w:type="dxa"/>
             <w:gridSpan w:val="4"/>
             <w:shd w:val="clear" w:color="auto" w:fill="000000" w:themeFill="text1"/>
             <w:vAlign w:val="center"/>
@@ -100,28 +454,18 @@
               <w:rPr>
                 <w:b/>
                 <w:color w:val="FFFFFF" w:themeColor="background1"/>
+                <w:sz w:val="23"/>
+                <w:szCs w:val="23"/>
               </w:rPr>
             </w:pPr>
             <w:r>
               <w:rPr>
                 <w:b/>
                 <w:color w:val="FFFFFF" w:themeColor="background1"/>
-              </w:rPr>
-              <w:t xml:space="preserve">Comparing performance of the three search algorithms for each </w:t>
-            </w:r>
-            <w:r>
-              <w:rPr>
-                <w:b/>
-                <w:color w:val="FFFFFF" w:themeColor="background1"/>
-              </w:rPr>
-              <w:t xml:space="preserve">of the </w:t>
-            </w:r>
-            <w:r>
-              <w:rPr>
-                <w:b/>
-                <w:color w:val="FFFFFF" w:themeColor="background1"/>
-              </w:rPr>
-              <w:t>test cases listed in the appendix</w:t>
+                <w:sz w:val="23"/>
+                <w:szCs w:val="23"/>
+              </w:rPr>
+              <w:t>Comparing performance of search algorithms for test cases listed in the appendix</w:t>
             </w:r>
           </w:p>
         </w:tc>
@@ -138,17 +482,23 @@
               <w:jc w:val="center"/>
               <w:rPr>
                 <w:color w:val="FFFFFF" w:themeColor="background1"/>
+                <w:sz w:val="23"/>
+                <w:szCs w:val="23"/>
               </w:rPr>
             </w:pPr>
             <w:r>
               <w:rPr>
                 <w:color w:val="FFFFFF" w:themeColor="background1"/>
+                <w:sz w:val="23"/>
+                <w:szCs w:val="23"/>
               </w:rPr>
               <w:t>Algorithms</w:t>
             </w:r>
             <w:r>
               <w:rPr>
                 <w:color w:val="FFFFFF" w:themeColor="background1"/>
+                <w:sz w:val="23"/>
+                <w:szCs w:val="23"/>
               </w:rPr>
               <w:t>:</w:t>
             </w:r>
@@ -156,7 +506,7 @@
         </w:tc>
         <w:tc>
           <w:tcPr>
-            <w:tcW w:w="2126" w:type="dxa"/>
+            <w:tcW w:w="1843" w:type="dxa"/>
             <w:shd w:val="clear" w:color="auto" w:fill="808080" w:themeFill="background1" w:themeFillShade="80"/>
             <w:vAlign w:val="center"/>
           </w:tcPr>
@@ -165,11 +515,15 @@
               <w:jc w:val="center"/>
               <w:rPr>
                 <w:color w:val="FFFFFF" w:themeColor="background1"/>
+                <w:sz w:val="23"/>
+                <w:szCs w:val="23"/>
               </w:rPr>
             </w:pPr>
             <w:r>
               <w:rPr>
                 <w:color w:val="FFFFFF" w:themeColor="background1"/>
+                <w:sz w:val="23"/>
+                <w:szCs w:val="23"/>
               </w:rPr>
               <w:t>Brute Force</w:t>
             </w:r>
@@ -177,7 +531,7 @@
         </w:tc>
         <w:tc>
           <w:tcPr>
-            <w:tcW w:w="2059" w:type="dxa"/>
+            <w:tcW w:w="1984" w:type="dxa"/>
             <w:shd w:val="clear" w:color="auto" w:fill="808080" w:themeFill="background1" w:themeFillShade="80"/>
             <w:vAlign w:val="center"/>
           </w:tcPr>
@@ -186,11 +540,15 @@
               <w:jc w:val="center"/>
               <w:rPr>
                 <w:color w:val="FFFFFF" w:themeColor="background1"/>
+                <w:sz w:val="23"/>
+                <w:szCs w:val="23"/>
               </w:rPr>
             </w:pPr>
             <w:r>
               <w:rPr>
                 <w:color w:val="FFFFFF" w:themeColor="background1"/>
+                <w:sz w:val="23"/>
+                <w:szCs w:val="23"/>
               </w:rPr>
               <w:t>Back-Tracking</w:t>
             </w:r>
@@ -198,7 +556,7 @@
         </w:tc>
         <w:tc>
           <w:tcPr>
-            <w:tcW w:w="2194" w:type="dxa"/>
+            <w:tcW w:w="3119" w:type="dxa"/>
             <w:shd w:val="clear" w:color="auto" w:fill="808080" w:themeFill="background1" w:themeFillShade="80"/>
             <w:vAlign w:val="center"/>
           </w:tcPr>
@@ -207,11 +565,15 @@
               <w:jc w:val="center"/>
               <w:rPr>
                 <w:color w:val="FFFFFF" w:themeColor="background1"/>
+                <w:sz w:val="23"/>
+                <w:szCs w:val="23"/>
               </w:rPr>
             </w:pPr>
             <w:r>
               <w:rPr>
                 <w:color w:val="FFFFFF" w:themeColor="background1"/>
+                <w:sz w:val="23"/>
+                <w:szCs w:val="23"/>
               </w:rPr>
               <w:t>Forward Checking with MRV</w:t>
             </w:r>
@@ -221,17 +583,27 @@
       <w:tr>
         <w:tc>
           <w:tcPr>
-            <w:tcW w:w="9039" w:type="dxa"/>
+            <w:tcW w:w="9606" w:type="dxa"/>
             <w:gridSpan w:val="4"/>
             <w:shd w:val="clear" w:color="auto" w:fill="D9D9D9" w:themeFill="background1" w:themeFillShade="D9"/>
           </w:tcPr>
           <w:p>
             <w:pPr>
               <w:jc w:val="center"/>
-            </w:pPr>
-            <w:r>
+              <w:rPr>
+                <w:sz w:val="23"/>
+                <w:szCs w:val="23"/>
+              </w:rPr>
+            </w:pPr>
+            <w:r>
+              <w:rPr>
+                <w:sz w:val="23"/>
+                <w:szCs w:val="23"/>
+              </w:rPr>
               <w:t>puzzle1.txt (Test case 1)</w:t>
             </w:r>
+            <w:bookmarkStart w:id="0" w:name="_GoBack"/>
+            <w:bookmarkEnd w:id="0"/>
           </w:p>
         </w:tc>
       </w:tr>
@@ -241,27 +613,61 @@
             <w:tcW w:w="2660" w:type="dxa"/>
           </w:tcPr>
           <w:p>
-            <w:r>
+            <w:pPr>
+              <w:rPr>
+                <w:sz w:val="22"/>
+                <w:szCs w:val="22"/>
+              </w:rPr>
+            </w:pPr>
+            <w:r>
+              <w:rPr>
+                <w:sz w:val="22"/>
+                <w:szCs w:val="22"/>
+              </w:rPr>
               <w:t>Total clock time</w:t>
             </w:r>
             <w:r>
-              <w:t xml:space="preserve"> (ms)</w:t>
-            </w:r>
-          </w:p>
-        </w:tc>
-        <w:tc>
-          <w:tcPr>
-            <w:tcW w:w="2126" w:type="dxa"/>
+              <w:rPr>
+                <w:sz w:val="22"/>
+                <w:szCs w:val="22"/>
+              </w:rPr>
+              <w:t xml:space="preserve"> (</w:t>
+            </w:r>
+            <w:proofErr w:type="spellStart"/>
+            <w:r>
+              <w:rPr>
+                <w:sz w:val="22"/>
+                <w:szCs w:val="22"/>
+              </w:rPr>
+              <w:t>ms</w:t>
+            </w:r>
+            <w:proofErr w:type="spellEnd"/>
+            <w:r>
+              <w:rPr>
+                <w:sz w:val="22"/>
+                <w:szCs w:val="22"/>
+              </w:rPr>
+              <w:t>)</w:t>
+            </w:r>
+          </w:p>
+        </w:tc>
+        <w:tc>
+          <w:tcPr>
+            <w:tcW w:w="1843" w:type="dxa"/>
           </w:tcPr>
           <w:p>
             <w:pPr>
               <w:rPr>
                 <w:color w:val="FF0000"/>
+                <w:sz w:val="22"/>
+                <w:szCs w:val="22"/>
               </w:rPr>
             </w:pPr>
             <w:r>
               <w:rPr>
                 <w:color w:val="FF0000"/>
+                <w:sz w:val="22"/>
+                <w:szCs w:val="22"/>
               </w:rPr>
               <w:t>N/A Too Long</w:t>
             </w:r>
@@ -269,20 +675,40 @@
         </w:tc>
         <w:tc>
           <w:tcPr>
-            <w:tcW w:w="2059" w:type="dxa"/>
-          </w:tcPr>
-          <w:p>
-            <w:r>
+            <w:tcW w:w="1984" w:type="dxa"/>
+          </w:tcPr>
+          <w:p>
+            <w:pPr>
+              <w:rPr>
+                <w:sz w:val="22"/>
+                <w:szCs w:val="22"/>
+              </w:rPr>
+            </w:pPr>
+            <w:r>
+              <w:rPr>
+                <w:sz w:val="22"/>
+                <w:szCs w:val="22"/>
+              </w:rPr>
               <w:t>5.69796562195</w:t>
             </w:r>
           </w:p>
         </w:tc>
         <w:tc>
           <w:tcPr>
-            <w:tcW w:w="2194" w:type="dxa"/>
-          </w:tcPr>
-          <w:p>
-            <w:r>
+            <w:tcW w:w="3119" w:type="dxa"/>
+          </w:tcPr>
+          <w:p>
+            <w:pPr>
+              <w:rPr>
+                <w:sz w:val="22"/>
+                <w:szCs w:val="22"/>
+              </w:rPr>
+            </w:pPr>
+            <w:r>
+              <w:rPr>
+                <w:sz w:val="22"/>
+                <w:szCs w:val="22"/>
+              </w:rPr>
               <w:t>11.7399692535</w:t>
             </w:r>
           </w:p>
@@ -294,22 +720,60 @@
             <w:tcW w:w="2660" w:type="dxa"/>
           </w:tcPr>
           <w:p>
-            <w:r>
+            <w:pPr>
+              <w:rPr>
+                <w:sz w:val="22"/>
+                <w:szCs w:val="22"/>
+              </w:rPr>
+            </w:pPr>
+            <w:r>
+              <w:rPr>
+                <w:sz w:val="22"/>
+                <w:szCs w:val="22"/>
+              </w:rPr>
               <w:t>Total search time</w:t>
             </w:r>
             <w:r>
-              <w:t xml:space="preserve"> (ms)</w:t>
-            </w:r>
-          </w:p>
-        </w:tc>
-        <w:tc>
-          <w:tcPr>
-            <w:tcW w:w="2126" w:type="dxa"/>
-          </w:tcPr>
-          <w:p>
+              <w:rPr>
+                <w:sz w:val="22"/>
+                <w:szCs w:val="22"/>
+              </w:rPr>
+              <w:t xml:space="preserve"> (</w:t>
+            </w:r>
+            <w:proofErr w:type="spellStart"/>
+            <w:r>
+              <w:rPr>
+                <w:sz w:val="22"/>
+                <w:szCs w:val="22"/>
+              </w:rPr>
+              <w:t>ms</w:t>
+            </w:r>
+            <w:proofErr w:type="spellEnd"/>
+            <w:r>
+              <w:rPr>
+                <w:sz w:val="22"/>
+                <w:szCs w:val="22"/>
+              </w:rPr>
+              <w:t>)</w:t>
+            </w:r>
+          </w:p>
+        </w:tc>
+        <w:tc>
+          <w:tcPr>
+            <w:tcW w:w="1843" w:type="dxa"/>
+          </w:tcPr>
+          <w:p>
+            <w:pPr>
+              <w:rPr>
+                <w:sz w:val="22"/>
+                <w:szCs w:val="22"/>
+              </w:rPr>
+            </w:pPr>
             <w:r>
               <w:rPr>
                 <w:color w:val="FF0000"/>
+                <w:sz w:val="22"/>
+                <w:szCs w:val="22"/>
               </w:rPr>
               <w:t>N/A Too Long</w:t>
             </w:r>
@@ -317,20 +781,40 @@
         </w:tc>
         <w:tc>
           <w:tcPr>
-            <w:tcW w:w="2059" w:type="dxa"/>
-          </w:tcPr>
-          <w:p>
-            <w:r>
+            <w:tcW w:w="1984" w:type="dxa"/>
+          </w:tcPr>
+          <w:p>
+            <w:pPr>
+              <w:rPr>
+                <w:sz w:val="22"/>
+                <w:szCs w:val="22"/>
+              </w:rPr>
+            </w:pPr>
+            <w:r>
+              <w:rPr>
+                <w:sz w:val="22"/>
+                <w:szCs w:val="22"/>
+              </w:rPr>
               <w:t>5.65981864929</w:t>
             </w:r>
           </w:p>
         </w:tc>
         <w:tc>
           <w:tcPr>
-            <w:tcW w:w="2194" w:type="dxa"/>
-          </w:tcPr>
-          <w:p>
-            <w:r>
+            <w:tcW w:w="3119" w:type="dxa"/>
+          </w:tcPr>
+          <w:p>
+            <w:pPr>
+              <w:rPr>
+                <w:sz w:val="22"/>
+                <w:szCs w:val="22"/>
+              </w:rPr>
+            </w:pPr>
+            <w:r>
+              <w:rPr>
+                <w:sz w:val="22"/>
+                <w:szCs w:val="22"/>
+              </w:rPr>
               <w:t>11.6810798645</w:t>
             </w:r>
           </w:p>
@@ -342,24 +826,38 @@
             <w:tcW w:w="2660" w:type="dxa"/>
           </w:tcPr>
           <w:p>
-            <w:r>
+            <w:pPr>
+              <w:rPr>
+                <w:sz w:val="22"/>
+                <w:szCs w:val="22"/>
+              </w:rPr>
+            </w:pPr>
+            <w:r>
+              <w:rPr>
+                <w:sz w:val="22"/>
+                <w:szCs w:val="22"/>
+              </w:rPr>
               <w:t>Nodes generated</w:t>
             </w:r>
           </w:p>
         </w:tc>
         <w:tc>
           <w:tcPr>
-            <w:tcW w:w="2126" w:type="dxa"/>
+            <w:tcW w:w="1843" w:type="dxa"/>
           </w:tcPr>
           <w:p>
             <w:pPr>
               <w:rPr>
                 <w:color w:val="FF0000"/>
+                <w:sz w:val="22"/>
+                <w:szCs w:val="22"/>
               </w:rPr>
             </w:pPr>
             <w:r>
               <w:rPr>
                 <w:color w:val="FF0000"/>
+                <w:sz w:val="22"/>
+                <w:szCs w:val="22"/>
               </w:rPr>
               <w:t>?</w:t>
             </w:r>
@@ -367,20 +865,40 @@
         </w:tc>
         <w:tc>
           <w:tcPr>
-            <w:tcW w:w="2059" w:type="dxa"/>
-          </w:tcPr>
-          <w:p>
-            <w:r>
+            <w:tcW w:w="1984" w:type="dxa"/>
+          </w:tcPr>
+          <w:p>
+            <w:pPr>
+              <w:rPr>
+                <w:sz w:val="22"/>
+                <w:szCs w:val="22"/>
+              </w:rPr>
+            </w:pPr>
+            <w:r>
+              <w:rPr>
+                <w:sz w:val="22"/>
+                <w:szCs w:val="22"/>
+              </w:rPr>
               <w:t>687</w:t>
             </w:r>
           </w:p>
         </w:tc>
         <w:tc>
           <w:tcPr>
-            <w:tcW w:w="2194" w:type="dxa"/>
-          </w:tcPr>
-          <w:p>
-            <w:r>
+            <w:tcW w:w="3119" w:type="dxa"/>
+          </w:tcPr>
+          <w:p>
+            <w:pPr>
+              <w:rPr>
+                <w:sz w:val="22"/>
+                <w:szCs w:val="22"/>
+              </w:rPr>
+            </w:pPr>
+            <w:r>
+              <w:rPr>
+                <w:sz w:val="22"/>
+                <w:szCs w:val="22"/>
+              </w:rPr>
               <w:t>41</w:t>
             </w:r>
           </w:p>
@@ -389,7 +907,7 @@
       <w:tr>
         <w:tc>
           <w:tcPr>
-            <w:tcW w:w="9039" w:type="dxa"/>
+            <w:tcW w:w="9606" w:type="dxa"/>
             <w:gridSpan w:val="4"/>
             <w:shd w:val="clear" w:color="auto" w:fill="D9D9D9" w:themeFill="background1" w:themeFillShade="D9"/>
           </w:tcPr>
@@ -399,14 +917,30 @@
                 <w:tab w:val="center" w:pos="4320"/>
                 <w:tab w:val="left" w:pos="7337"/>
               </w:tabs>
-            </w:pPr>
-            <w:r>
+              <w:rPr>
+                <w:sz w:val="22"/>
+                <w:szCs w:val="22"/>
+              </w:rPr>
+            </w:pPr>
+            <w:r>
+              <w:rPr>
+                <w:sz w:val="22"/>
+                <w:szCs w:val="22"/>
+              </w:rPr>
               <w:tab/>
             </w:r>
             <w:r>
+              <w:rPr>
+                <w:sz w:val="22"/>
+                <w:szCs w:val="22"/>
+              </w:rPr>
               <w:t>puzzle2.txt (Test case 2)</w:t>
             </w:r>
             <w:r>
+              <w:rPr>
+                <w:sz w:val="22"/>
+                <w:szCs w:val="22"/>
+              </w:rPr>
               <w:tab/>
             </w:r>
           </w:p>
@@ -418,19 +952,53 @@
             <w:tcW w:w="2660" w:type="dxa"/>
           </w:tcPr>
           <w:p>
-            <w:r>
-              <w:t>Total clock time (ms)</w:t>
-            </w:r>
-          </w:p>
-        </w:tc>
-        <w:tc>
-          <w:tcPr>
-            <w:tcW w:w="2126" w:type="dxa"/>
-          </w:tcPr>
-          <w:p>
+            <w:pPr>
+              <w:rPr>
+                <w:sz w:val="22"/>
+                <w:szCs w:val="22"/>
+              </w:rPr>
+            </w:pPr>
+            <w:r>
+              <w:rPr>
+                <w:sz w:val="22"/>
+                <w:szCs w:val="22"/>
+              </w:rPr>
+              <w:t>Total clock time (</w:t>
+            </w:r>
+            <w:proofErr w:type="spellStart"/>
+            <w:r>
+              <w:rPr>
+                <w:sz w:val="22"/>
+                <w:szCs w:val="22"/>
+              </w:rPr>
+              <w:t>ms</w:t>
+            </w:r>
+            <w:proofErr w:type="spellEnd"/>
+            <w:r>
+              <w:rPr>
+                <w:sz w:val="22"/>
+                <w:szCs w:val="22"/>
+              </w:rPr>
+              <w:t>)</w:t>
+            </w:r>
+          </w:p>
+        </w:tc>
+        <w:tc>
+          <w:tcPr>
+            <w:tcW w:w="1843" w:type="dxa"/>
+          </w:tcPr>
+          <w:p>
+            <w:pPr>
+              <w:rPr>
+                <w:sz w:val="22"/>
+                <w:szCs w:val="22"/>
+              </w:rPr>
+            </w:pPr>
             <w:r>
               <w:rPr>
                 <w:color w:val="FF0000"/>
+                <w:sz w:val="22"/>
+                <w:szCs w:val="22"/>
               </w:rPr>
               <w:t>N/A Too Long</w:t>
             </w:r>
@@ -438,20 +1006,40 @@
         </w:tc>
         <w:tc>
           <w:tcPr>
-            <w:tcW w:w="2059" w:type="dxa"/>
-          </w:tcPr>
-          <w:p>
-            <w:r>
+            <w:tcW w:w="1984" w:type="dxa"/>
+          </w:tcPr>
+          <w:p>
+            <w:pPr>
+              <w:rPr>
+                <w:sz w:val="22"/>
+                <w:szCs w:val="22"/>
+              </w:rPr>
+            </w:pPr>
+            <w:r>
+              <w:rPr>
+                <w:sz w:val="22"/>
+                <w:szCs w:val="22"/>
+              </w:rPr>
               <w:t>64.5699501038</w:t>
             </w:r>
           </w:p>
         </w:tc>
         <w:tc>
           <w:tcPr>
-            <w:tcW w:w="2194" w:type="dxa"/>
-          </w:tcPr>
-          <w:p>
-            <w:r>
+            <w:tcW w:w="3119" w:type="dxa"/>
+          </w:tcPr>
+          <w:p>
+            <w:pPr>
+              <w:rPr>
+                <w:sz w:val="22"/>
+                <w:szCs w:val="22"/>
+              </w:rPr>
+            </w:pPr>
+            <w:r>
+              <w:rPr>
+                <w:sz w:val="22"/>
+                <w:szCs w:val="22"/>
+              </w:rPr>
               <w:t>20.1671123505</w:t>
             </w:r>
           </w:p>
@@ -463,19 +1051,53 @@
             <w:tcW w:w="2660" w:type="dxa"/>
           </w:tcPr>
           <w:p>
-            <w:r>
-              <w:t>Total search time (ms)</w:t>
-            </w:r>
-          </w:p>
-        </w:tc>
-        <w:tc>
-          <w:tcPr>
-            <w:tcW w:w="2126" w:type="dxa"/>
-          </w:tcPr>
-          <w:p>
+            <w:pPr>
+              <w:rPr>
+                <w:sz w:val="22"/>
+                <w:szCs w:val="22"/>
+              </w:rPr>
+            </w:pPr>
+            <w:r>
+              <w:rPr>
+                <w:sz w:val="22"/>
+                <w:szCs w:val="22"/>
+              </w:rPr>
+              <w:t>Total search time (</w:t>
+            </w:r>
+            <w:proofErr w:type="spellStart"/>
+            <w:r>
+              <w:rPr>
+                <w:sz w:val="22"/>
+                <w:szCs w:val="22"/>
+              </w:rPr>
+              <w:t>ms</w:t>
+            </w:r>
+            <w:proofErr w:type="spellEnd"/>
+            <w:r>
+              <w:rPr>
+                <w:sz w:val="22"/>
+                <w:szCs w:val="22"/>
+              </w:rPr>
+              <w:t>)</w:t>
+            </w:r>
+          </w:p>
+        </w:tc>
+        <w:tc>
+          <w:tcPr>
+            <w:tcW w:w="1843" w:type="dxa"/>
+          </w:tcPr>
+          <w:p>
+            <w:pPr>
+              <w:rPr>
+                <w:sz w:val="22"/>
+                <w:szCs w:val="22"/>
+              </w:rPr>
+            </w:pPr>
             <w:r>
               <w:rPr>
                 <w:color w:val="FF0000"/>
+                <w:sz w:val="22"/>
+                <w:szCs w:val="22"/>
               </w:rPr>
               <w:t>N/A Too Long</w:t>
             </w:r>
@@ -483,20 +1105,40 @@
         </w:tc>
         <w:tc>
           <w:tcPr>
-            <w:tcW w:w="2059" w:type="dxa"/>
-          </w:tcPr>
-          <w:p>
-            <w:r>
+            <w:tcW w:w="1984" w:type="dxa"/>
+          </w:tcPr>
+          <w:p>
+            <w:pPr>
+              <w:rPr>
+                <w:sz w:val="22"/>
+                <w:szCs w:val="22"/>
+              </w:rPr>
+            </w:pPr>
+            <w:r>
+              <w:rPr>
+                <w:sz w:val="22"/>
+                <w:szCs w:val="22"/>
+              </w:rPr>
               <w:t>64.5248889923</w:t>
             </w:r>
           </w:p>
         </w:tc>
         <w:tc>
           <w:tcPr>
-            <w:tcW w:w="2194" w:type="dxa"/>
-          </w:tcPr>
-          <w:p>
-            <w:r>
+            <w:tcW w:w="3119" w:type="dxa"/>
+          </w:tcPr>
+          <w:p>
+            <w:pPr>
+              <w:rPr>
+                <w:sz w:val="22"/>
+                <w:szCs w:val="22"/>
+              </w:rPr>
+            </w:pPr>
+            <w:r>
+              <w:rPr>
+                <w:sz w:val="22"/>
+                <w:szCs w:val="22"/>
+              </w:rPr>
               <w:t>20.1210975647</w:t>
             </w:r>
           </w:p>
@@ -508,19 +1150,37 @@
             <w:tcW w:w="2660" w:type="dxa"/>
           </w:tcPr>
           <w:p>
-            <w:r>
+            <w:pPr>
+              <w:rPr>
+                <w:sz w:val="22"/>
+                <w:szCs w:val="22"/>
+              </w:rPr>
+            </w:pPr>
+            <w:r>
+              <w:rPr>
+                <w:sz w:val="22"/>
+                <w:szCs w:val="22"/>
+              </w:rPr>
               <w:t>Nodes generated</w:t>
             </w:r>
           </w:p>
         </w:tc>
         <w:tc>
           <w:tcPr>
-            <w:tcW w:w="2126" w:type="dxa"/>
-          </w:tcPr>
-          <w:p>
+            <w:tcW w:w="1843" w:type="dxa"/>
+          </w:tcPr>
+          <w:p>
+            <w:pPr>
+              <w:rPr>
+                <w:sz w:val="22"/>
+                <w:szCs w:val="22"/>
+              </w:rPr>
+            </w:pPr>
             <w:r>
               <w:rPr>
                 <w:color w:val="FF0000"/>
+                <w:sz w:val="22"/>
+                <w:szCs w:val="22"/>
               </w:rPr>
               <w:t>?</w:t>
             </w:r>
@@ -528,20 +1188,40 @@
         </w:tc>
         <w:tc>
           <w:tcPr>
-            <w:tcW w:w="2059" w:type="dxa"/>
-          </w:tcPr>
-          <w:p>
-            <w:r>
+            <w:tcW w:w="1984" w:type="dxa"/>
+          </w:tcPr>
+          <w:p>
+            <w:pPr>
+              <w:rPr>
+                <w:sz w:val="22"/>
+                <w:szCs w:val="22"/>
+              </w:rPr>
+            </w:pPr>
+            <w:r>
+              <w:rPr>
+                <w:sz w:val="22"/>
+                <w:szCs w:val="22"/>
+              </w:rPr>
               <w:t>8008</w:t>
             </w:r>
           </w:p>
         </w:tc>
         <w:tc>
           <w:tcPr>
-            <w:tcW w:w="2194" w:type="dxa"/>
-          </w:tcPr>
-          <w:p>
-            <w:r>
+            <w:tcW w:w="3119" w:type="dxa"/>
+          </w:tcPr>
+          <w:p>
+            <w:pPr>
+              <w:rPr>
+                <w:sz w:val="22"/>
+                <w:szCs w:val="22"/>
+              </w:rPr>
+            </w:pPr>
+            <w:r>
+              <w:rPr>
+                <w:sz w:val="22"/>
+                <w:szCs w:val="22"/>
+              </w:rPr>
               <w:t>58</w:t>
             </w:r>
           </w:p>
@@ -550,15 +1230,23 @@
       <w:tr>
         <w:tc>
           <w:tcPr>
-            <w:tcW w:w="9039" w:type="dxa"/>
+            <w:tcW w:w="9606" w:type="dxa"/>
             <w:gridSpan w:val="4"/>
             <w:shd w:val="clear" w:color="auto" w:fill="D9D9D9" w:themeFill="background1" w:themeFillShade="D9"/>
           </w:tcPr>
           <w:p>
             <w:pPr>
               <w:jc w:val="center"/>
-            </w:pPr>
-            <w:r>
+              <w:rPr>
+                <w:sz w:val="22"/>
+                <w:szCs w:val="22"/>
+              </w:rPr>
+            </w:pPr>
+            <w:r>
+              <w:rPr>
+                <w:sz w:val="22"/>
+                <w:szCs w:val="22"/>
+              </w:rPr>
               <w:t>puzzle3.txt (Test case 3)</w:t>
             </w:r>
           </w:p>
@@ -570,19 +1258,53 @@
             <w:tcW w:w="2660" w:type="dxa"/>
           </w:tcPr>
           <w:p>
-            <w:r>
-              <w:t>Total clock time (ms)</w:t>
-            </w:r>
-          </w:p>
-        </w:tc>
-        <w:tc>
-          <w:tcPr>
-            <w:tcW w:w="2126" w:type="dxa"/>
-          </w:tcPr>
-          <w:p>
+            <w:pPr>
+              <w:rPr>
+                <w:sz w:val="22"/>
+                <w:szCs w:val="22"/>
+              </w:rPr>
+            </w:pPr>
+            <w:r>
+              <w:rPr>
+                <w:sz w:val="22"/>
+                <w:szCs w:val="22"/>
+              </w:rPr>
+              <w:t>Total clock time (</w:t>
+            </w:r>
+            <w:proofErr w:type="spellStart"/>
+            <w:r>
+              <w:rPr>
+                <w:sz w:val="22"/>
+                <w:szCs w:val="22"/>
+              </w:rPr>
+              <w:t>ms</w:t>
+            </w:r>
+            <w:proofErr w:type="spellEnd"/>
+            <w:r>
+              <w:rPr>
+                <w:sz w:val="22"/>
+                <w:szCs w:val="22"/>
+              </w:rPr>
+              <w:t>)</w:t>
+            </w:r>
+          </w:p>
+        </w:tc>
+        <w:tc>
+          <w:tcPr>
+            <w:tcW w:w="1843" w:type="dxa"/>
+          </w:tcPr>
+          <w:p>
+            <w:pPr>
+              <w:rPr>
+                <w:sz w:val="22"/>
+                <w:szCs w:val="22"/>
+              </w:rPr>
+            </w:pPr>
             <w:r>
               <w:rPr>
                 <w:color w:val="FF0000"/>
+                <w:sz w:val="22"/>
+                <w:szCs w:val="22"/>
               </w:rPr>
               <w:t>N/A Too Long</w:t>
             </w:r>
@@ -590,20 +1312,40 @@
         </w:tc>
         <w:tc>
           <w:tcPr>
-            <w:tcW w:w="2059" w:type="dxa"/>
-          </w:tcPr>
-          <w:p>
-            <w:r>
+            <w:tcW w:w="1984" w:type="dxa"/>
+          </w:tcPr>
+          <w:p>
+            <w:pPr>
+              <w:rPr>
+                <w:sz w:val="22"/>
+                <w:szCs w:val="22"/>
+              </w:rPr>
+            </w:pPr>
+            <w:r>
+              <w:rPr>
+                <w:sz w:val="22"/>
+                <w:szCs w:val="22"/>
+              </w:rPr>
               <w:t>117.506980896</w:t>
             </w:r>
           </w:p>
         </w:tc>
         <w:tc>
           <w:tcPr>
-            <w:tcW w:w="2194" w:type="dxa"/>
-          </w:tcPr>
-          <w:p>
-            <w:r>
+            <w:tcW w:w="3119" w:type="dxa"/>
+          </w:tcPr>
+          <w:p>
+            <w:pPr>
+              <w:rPr>
+                <w:sz w:val="22"/>
+                <w:szCs w:val="22"/>
+              </w:rPr>
+            </w:pPr>
+            <w:r>
+              <w:rPr>
+                <w:sz w:val="22"/>
+                <w:szCs w:val="22"/>
+              </w:rPr>
               <w:t>62.9210472107</w:t>
             </w:r>
           </w:p>
@@ -615,19 +1357,53 @@
             <w:tcW w:w="2660" w:type="dxa"/>
           </w:tcPr>
           <w:p>
-            <w:r>
-              <w:t>Total search time (ms)</w:t>
-            </w:r>
-          </w:p>
-        </w:tc>
-        <w:tc>
-          <w:tcPr>
-            <w:tcW w:w="2126" w:type="dxa"/>
-          </w:tcPr>
-          <w:p>
+            <w:pPr>
+              <w:rPr>
+                <w:sz w:val="22"/>
+                <w:szCs w:val="22"/>
+              </w:rPr>
+            </w:pPr>
+            <w:r>
+              <w:rPr>
+                <w:sz w:val="22"/>
+                <w:szCs w:val="22"/>
+              </w:rPr>
+              <w:t>Total search time (</w:t>
+            </w:r>
+            <w:proofErr w:type="spellStart"/>
+            <w:r>
+              <w:rPr>
+                <w:sz w:val="22"/>
+                <w:szCs w:val="22"/>
+              </w:rPr>
+              <w:t>ms</w:t>
+            </w:r>
+            <w:proofErr w:type="spellEnd"/>
+            <w:r>
+              <w:rPr>
+                <w:sz w:val="22"/>
+                <w:szCs w:val="22"/>
+              </w:rPr>
+              <w:t>)</w:t>
+            </w:r>
+          </w:p>
+        </w:tc>
+        <w:tc>
+          <w:tcPr>
+            <w:tcW w:w="1843" w:type="dxa"/>
+          </w:tcPr>
+          <w:p>
+            <w:pPr>
+              <w:rPr>
+                <w:sz w:val="22"/>
+                <w:szCs w:val="22"/>
+              </w:rPr>
+            </w:pPr>
             <w:r>
               <w:rPr>
                 <w:color w:val="FF0000"/>
+                <w:sz w:val="22"/>
+                <w:szCs w:val="22"/>
               </w:rPr>
               <w:t>N/A Too Long</w:t>
             </w:r>
@@ -635,20 +1411,40 @@
         </w:tc>
         <w:tc>
           <w:tcPr>
-            <w:tcW w:w="2059" w:type="dxa"/>
-          </w:tcPr>
-          <w:p>
-            <w:r>
+            <w:tcW w:w="1984" w:type="dxa"/>
+          </w:tcPr>
+          <w:p>
+            <w:pPr>
+              <w:rPr>
+                <w:sz w:val="22"/>
+                <w:szCs w:val="22"/>
+              </w:rPr>
+            </w:pPr>
+            <w:r>
+              <w:rPr>
+                <w:sz w:val="22"/>
+                <w:szCs w:val="22"/>
+              </w:rPr>
               <w:t>117.410182953</w:t>
             </w:r>
           </w:p>
         </w:tc>
         <w:tc>
           <w:tcPr>
-            <w:tcW w:w="2194" w:type="dxa"/>
-          </w:tcPr>
-          <w:p>
-            <w:r>
+            <w:tcW w:w="3119" w:type="dxa"/>
+          </w:tcPr>
+          <w:p>
+            <w:pPr>
+              <w:rPr>
+                <w:sz w:val="22"/>
+                <w:szCs w:val="22"/>
+              </w:rPr>
+            </w:pPr>
+            <w:r>
+              <w:rPr>
+                <w:sz w:val="22"/>
+                <w:szCs w:val="22"/>
+              </w:rPr>
               <w:t>62.8731250763</w:t>
             </w:r>
           </w:p>
@@ -660,19 +1456,37 @@
             <w:tcW w:w="2660" w:type="dxa"/>
           </w:tcPr>
           <w:p>
-            <w:r>
+            <w:pPr>
+              <w:rPr>
+                <w:sz w:val="22"/>
+                <w:szCs w:val="22"/>
+              </w:rPr>
+            </w:pPr>
+            <w:r>
+              <w:rPr>
+                <w:sz w:val="22"/>
+                <w:szCs w:val="22"/>
+              </w:rPr>
               <w:t>Nodes generated</w:t>
             </w:r>
           </w:p>
         </w:tc>
         <w:tc>
           <w:tcPr>
-            <w:tcW w:w="2126" w:type="dxa"/>
-          </w:tcPr>
-          <w:p>
+            <w:tcW w:w="1843" w:type="dxa"/>
+          </w:tcPr>
+          <w:p>
+            <w:pPr>
+              <w:rPr>
+                <w:sz w:val="22"/>
+                <w:szCs w:val="22"/>
+              </w:rPr>
+            </w:pPr>
             <w:r>
               <w:rPr>
                 <w:color w:val="FF0000"/>
+                <w:sz w:val="22"/>
+                <w:szCs w:val="22"/>
               </w:rPr>
               <w:t>?</w:t>
             </w:r>
@@ -680,20 +1494,40 @@
         </w:tc>
         <w:tc>
           <w:tcPr>
-            <w:tcW w:w="2059" w:type="dxa"/>
-          </w:tcPr>
-          <w:p>
-            <w:r>
+            <w:tcW w:w="1984" w:type="dxa"/>
+          </w:tcPr>
+          <w:p>
+            <w:pPr>
+              <w:rPr>
+                <w:sz w:val="22"/>
+                <w:szCs w:val="22"/>
+              </w:rPr>
+            </w:pPr>
+            <w:r>
+              <w:rPr>
+                <w:sz w:val="22"/>
+                <w:szCs w:val="22"/>
+              </w:rPr>
               <w:t>14340</w:t>
             </w:r>
           </w:p>
         </w:tc>
         <w:tc>
           <w:tcPr>
-            <w:tcW w:w="2194" w:type="dxa"/>
-          </w:tcPr>
-          <w:p>
-            <w:r>
+            <w:tcW w:w="3119" w:type="dxa"/>
+          </w:tcPr>
+          <w:p>
+            <w:pPr>
+              <w:rPr>
+                <w:sz w:val="22"/>
+                <w:szCs w:val="22"/>
+              </w:rPr>
+            </w:pPr>
+            <w:r>
+              <w:rPr>
+                <w:sz w:val="22"/>
+                <w:szCs w:val="22"/>
+              </w:rPr>
               <w:t>167</w:t>
             </w:r>
           </w:p>
@@ -702,15 +1536,23 @@
       <w:tr>
         <w:tc>
           <w:tcPr>
-            <w:tcW w:w="9039" w:type="dxa"/>
+            <w:tcW w:w="9606" w:type="dxa"/>
             <w:gridSpan w:val="4"/>
             <w:shd w:val="clear" w:color="auto" w:fill="D9D9D9" w:themeFill="background1" w:themeFillShade="D9"/>
           </w:tcPr>
           <w:p>
             <w:pPr>
               <w:jc w:val="center"/>
-            </w:pPr>
-            <w:r>
+              <w:rPr>
+                <w:sz w:val="22"/>
+                <w:szCs w:val="22"/>
+              </w:rPr>
+            </w:pPr>
+            <w:r>
+              <w:rPr>
+                <w:sz w:val="22"/>
+                <w:szCs w:val="22"/>
+              </w:rPr>
               <w:t>puzzle4.txt (Test case 4)</w:t>
             </w:r>
           </w:p>
@@ -722,19 +1564,53 @@
             <w:tcW w:w="2660" w:type="dxa"/>
           </w:tcPr>
           <w:p>
-            <w:r>
-              <w:t>Total clock time (ms)</w:t>
-            </w:r>
-          </w:p>
-        </w:tc>
-        <w:tc>
-          <w:tcPr>
-            <w:tcW w:w="2126" w:type="dxa"/>
-          </w:tcPr>
-          <w:p>
+            <w:pPr>
+              <w:rPr>
+                <w:sz w:val="22"/>
+                <w:szCs w:val="22"/>
+              </w:rPr>
+            </w:pPr>
+            <w:r>
+              <w:rPr>
+                <w:sz w:val="22"/>
+                <w:szCs w:val="22"/>
+              </w:rPr>
+              <w:t>Total clock time (</w:t>
+            </w:r>
+            <w:proofErr w:type="spellStart"/>
+            <w:r>
+              <w:rPr>
+                <w:sz w:val="22"/>
+                <w:szCs w:val="22"/>
+              </w:rPr>
+              <w:t>ms</w:t>
+            </w:r>
+            <w:proofErr w:type="spellEnd"/>
+            <w:r>
+              <w:rPr>
+                <w:sz w:val="22"/>
+                <w:szCs w:val="22"/>
+              </w:rPr>
+              <w:t>)</w:t>
+            </w:r>
+          </w:p>
+        </w:tc>
+        <w:tc>
+          <w:tcPr>
+            <w:tcW w:w="1843" w:type="dxa"/>
+          </w:tcPr>
+          <w:p>
+            <w:pPr>
+              <w:rPr>
+                <w:sz w:val="22"/>
+                <w:szCs w:val="22"/>
+              </w:rPr>
+            </w:pPr>
             <w:r>
               <w:rPr>
                 <w:color w:val="FF0000"/>
+                <w:sz w:val="22"/>
+                <w:szCs w:val="22"/>
               </w:rPr>
               <w:t>N/A Too Long</w:t>
             </w:r>
@@ -742,20 +1618,40 @@
         </w:tc>
         <w:tc>
           <w:tcPr>
-            <w:tcW w:w="2059" w:type="dxa"/>
-          </w:tcPr>
-          <w:p>
-            <w:r>
+            <w:tcW w:w="1984" w:type="dxa"/>
+          </w:tcPr>
+          <w:p>
+            <w:pPr>
+              <w:rPr>
+                <w:sz w:val="22"/>
+                <w:szCs w:val="22"/>
+              </w:rPr>
+            </w:pPr>
+            <w:r>
+              <w:rPr>
+                <w:sz w:val="22"/>
+                <w:szCs w:val="22"/>
+              </w:rPr>
               <w:t>37.0609760284</w:t>
             </w:r>
           </w:p>
         </w:tc>
         <w:tc>
           <w:tcPr>
-            <w:tcW w:w="2194" w:type="dxa"/>
-          </w:tcPr>
-          <w:p>
-            <w:r>
+            <w:tcW w:w="3119" w:type="dxa"/>
+          </w:tcPr>
+          <w:p>
+            <w:pPr>
+              <w:rPr>
+                <w:sz w:val="22"/>
+                <w:szCs w:val="22"/>
+              </w:rPr>
+            </w:pPr>
+            <w:r>
+              <w:rPr>
+                <w:sz w:val="22"/>
+                <w:szCs w:val="22"/>
+              </w:rPr>
               <w:t>33.0669879913</w:t>
             </w:r>
           </w:p>
@@ -767,19 +1663,53 @@
             <w:tcW w:w="2660" w:type="dxa"/>
           </w:tcPr>
           <w:p>
-            <w:r>
-              <w:t>Total search time (ms)</w:t>
-            </w:r>
-          </w:p>
-        </w:tc>
-        <w:tc>
-          <w:tcPr>
-            <w:tcW w:w="2126" w:type="dxa"/>
-          </w:tcPr>
-          <w:p>
+            <w:pPr>
+              <w:rPr>
+                <w:sz w:val="22"/>
+                <w:szCs w:val="22"/>
+              </w:rPr>
+            </w:pPr>
+            <w:r>
+              <w:rPr>
+                <w:sz w:val="22"/>
+                <w:szCs w:val="22"/>
+              </w:rPr>
+              <w:t>Total search time (</w:t>
+            </w:r>
+            <w:proofErr w:type="spellStart"/>
+            <w:r>
+              <w:rPr>
+                <w:sz w:val="22"/>
+                <w:szCs w:val="22"/>
+              </w:rPr>
+              <w:t>ms</w:t>
+            </w:r>
+            <w:proofErr w:type="spellEnd"/>
+            <w:r>
+              <w:rPr>
+                <w:sz w:val="22"/>
+                <w:szCs w:val="22"/>
+              </w:rPr>
+              <w:t>)</w:t>
+            </w:r>
+          </w:p>
+        </w:tc>
+        <w:tc>
+          <w:tcPr>
+            <w:tcW w:w="1843" w:type="dxa"/>
+          </w:tcPr>
+          <w:p>
+            <w:pPr>
+              <w:rPr>
+                <w:sz w:val="22"/>
+                <w:szCs w:val="22"/>
+              </w:rPr>
+            </w:pPr>
             <w:r>
               <w:rPr>
                 <w:color w:val="FF0000"/>
+                <w:sz w:val="22"/>
+                <w:szCs w:val="22"/>
               </w:rPr>
               <w:t>N/A Too Long</w:t>
             </w:r>
@@ -787,20 +1717,40 @@
         </w:tc>
         <w:tc>
           <w:tcPr>
-            <w:tcW w:w="2059" w:type="dxa"/>
-          </w:tcPr>
-          <w:p>
-            <w:r>
+            <w:tcW w:w="1984" w:type="dxa"/>
+          </w:tcPr>
+          <w:p>
+            <w:pPr>
+              <w:rPr>
+                <w:sz w:val="22"/>
+                <w:szCs w:val="22"/>
+              </w:rPr>
+            </w:pPr>
+            <w:r>
+              <w:rPr>
+                <w:sz w:val="22"/>
+                <w:szCs w:val="22"/>
+              </w:rPr>
               <w:t>37.0230674744</w:t>
             </w:r>
           </w:p>
         </w:tc>
         <w:tc>
           <w:tcPr>
-            <w:tcW w:w="2194" w:type="dxa"/>
-          </w:tcPr>
-          <w:p>
-            <w:r>
+            <w:tcW w:w="3119" w:type="dxa"/>
+          </w:tcPr>
+          <w:p>
+            <w:pPr>
+              <w:rPr>
+                <w:sz w:val="22"/>
+                <w:szCs w:val="22"/>
+              </w:rPr>
+            </w:pPr>
+            <w:r>
+              <w:rPr>
+                <w:sz w:val="22"/>
+                <w:szCs w:val="22"/>
+              </w:rPr>
               <w:t>33.0278873444</w:t>
             </w:r>
           </w:p>
@@ -812,19 +1762,37 @@
             <w:tcW w:w="2660" w:type="dxa"/>
           </w:tcPr>
           <w:p>
-            <w:r>
+            <w:pPr>
+              <w:rPr>
+                <w:sz w:val="22"/>
+                <w:szCs w:val="22"/>
+              </w:rPr>
+            </w:pPr>
+            <w:r>
+              <w:rPr>
+                <w:sz w:val="22"/>
+                <w:szCs w:val="22"/>
+              </w:rPr>
               <w:t>Nodes generated</w:t>
             </w:r>
           </w:p>
         </w:tc>
         <w:tc>
           <w:tcPr>
-            <w:tcW w:w="2126" w:type="dxa"/>
-          </w:tcPr>
-          <w:p>
+            <w:tcW w:w="1843" w:type="dxa"/>
+          </w:tcPr>
+          <w:p>
+            <w:pPr>
+              <w:rPr>
+                <w:sz w:val="22"/>
+                <w:szCs w:val="22"/>
+              </w:rPr>
+            </w:pPr>
             <w:r>
               <w:rPr>
                 <w:color w:val="FF0000"/>
+                <w:sz w:val="22"/>
+                <w:szCs w:val="22"/>
               </w:rPr>
               <w:t>?</w:t>
             </w:r>
@@ -832,20 +1800,40 @@
         </w:tc>
         <w:tc>
           <w:tcPr>
-            <w:tcW w:w="2059" w:type="dxa"/>
-          </w:tcPr>
-          <w:p>
-            <w:r>
+            <w:tcW w:w="1984" w:type="dxa"/>
+          </w:tcPr>
+          <w:p>
+            <w:pPr>
+              <w:rPr>
+                <w:sz w:val="22"/>
+                <w:szCs w:val="22"/>
+              </w:rPr>
+            </w:pPr>
+            <w:r>
+              <w:rPr>
+                <w:sz w:val="22"/>
+                <w:szCs w:val="22"/>
+              </w:rPr>
               <w:t>4621</w:t>
             </w:r>
           </w:p>
         </w:tc>
         <w:tc>
           <w:tcPr>
-            <w:tcW w:w="2194" w:type="dxa"/>
-          </w:tcPr>
-          <w:p>
-            <w:r>
+            <w:tcW w:w="3119" w:type="dxa"/>
+          </w:tcPr>
+          <w:p>
+            <w:pPr>
+              <w:rPr>
+                <w:sz w:val="22"/>
+                <w:szCs w:val="22"/>
+              </w:rPr>
+            </w:pPr>
+            <w:r>
+              <w:rPr>
+                <w:sz w:val="22"/>
+                <w:szCs w:val="22"/>
+              </w:rPr>
               <w:t>86</w:t>
             </w:r>
           </w:p>
@@ -854,15 +1842,23 @@
       <w:tr>
         <w:tc>
           <w:tcPr>
-            <w:tcW w:w="9039" w:type="dxa"/>
+            <w:tcW w:w="9606" w:type="dxa"/>
             <w:gridSpan w:val="4"/>
             <w:shd w:val="clear" w:color="auto" w:fill="D9D9D9" w:themeFill="background1" w:themeFillShade="D9"/>
           </w:tcPr>
           <w:p>
             <w:pPr>
               <w:jc w:val="center"/>
-            </w:pPr>
-            <w:r>
+              <w:rPr>
+                <w:sz w:val="22"/>
+                <w:szCs w:val="22"/>
+              </w:rPr>
+            </w:pPr>
+            <w:r>
+              <w:rPr>
+                <w:sz w:val="22"/>
+                <w:szCs w:val="22"/>
+              </w:rPr>
               <w:t>puzzle5.txt (Test case 5)</w:t>
             </w:r>
           </w:p>
@@ -874,19 +1870,53 @@
             <w:tcW w:w="2660" w:type="dxa"/>
           </w:tcPr>
           <w:p>
-            <w:r>
-              <w:t>Total clock time (ms)</w:t>
-            </w:r>
-          </w:p>
-        </w:tc>
-        <w:tc>
-          <w:tcPr>
-            <w:tcW w:w="2126" w:type="dxa"/>
-          </w:tcPr>
-          <w:p>
+            <w:pPr>
+              <w:rPr>
+                <w:sz w:val="22"/>
+                <w:szCs w:val="22"/>
+              </w:rPr>
+            </w:pPr>
+            <w:r>
+              <w:rPr>
+                <w:sz w:val="22"/>
+                <w:szCs w:val="22"/>
+              </w:rPr>
+              <w:t>Total clock time (</w:t>
+            </w:r>
+            <w:proofErr w:type="spellStart"/>
+            <w:r>
+              <w:rPr>
+                <w:sz w:val="22"/>
+                <w:szCs w:val="22"/>
+              </w:rPr>
+              <w:t>ms</w:t>
+            </w:r>
+            <w:proofErr w:type="spellEnd"/>
+            <w:r>
+              <w:rPr>
+                <w:sz w:val="22"/>
+                <w:szCs w:val="22"/>
+              </w:rPr>
+              <w:t>)</w:t>
+            </w:r>
+          </w:p>
+        </w:tc>
+        <w:tc>
+          <w:tcPr>
+            <w:tcW w:w="1843" w:type="dxa"/>
+          </w:tcPr>
+          <w:p>
+            <w:pPr>
+              <w:rPr>
+                <w:sz w:val="22"/>
+                <w:szCs w:val="22"/>
+              </w:rPr>
+            </w:pPr>
             <w:r>
               <w:rPr>
                 <w:color w:val="FF0000"/>
+                <w:sz w:val="22"/>
+                <w:szCs w:val="22"/>
               </w:rPr>
               <w:t>N/A Too Long</w:t>
             </w:r>
@@ -894,20 +1924,40 @@
         </w:tc>
         <w:tc>
           <w:tcPr>
-            <w:tcW w:w="2059" w:type="dxa"/>
-          </w:tcPr>
-          <w:p>
-            <w:r>
+            <w:tcW w:w="1984" w:type="dxa"/>
+          </w:tcPr>
+          <w:p>
+            <w:pPr>
+              <w:rPr>
+                <w:sz w:val="22"/>
+                <w:szCs w:val="22"/>
+              </w:rPr>
+            </w:pPr>
+            <w:r>
+              <w:rPr>
+                <w:sz w:val="22"/>
+                <w:szCs w:val="22"/>
+              </w:rPr>
               <w:t>20.4617977142</w:t>
             </w:r>
           </w:p>
         </w:tc>
         <w:tc>
           <w:tcPr>
-            <w:tcW w:w="2194" w:type="dxa"/>
-          </w:tcPr>
-          <w:p>
-            <w:r>
+            <w:tcW w:w="3119" w:type="dxa"/>
+          </w:tcPr>
+          <w:p>
+            <w:pPr>
+              <w:rPr>
+                <w:sz w:val="22"/>
+                <w:szCs w:val="22"/>
+              </w:rPr>
+            </w:pPr>
+            <w:r>
+              <w:rPr>
+                <w:sz w:val="22"/>
+                <w:szCs w:val="22"/>
+              </w:rPr>
               <w:t>28.9080142975</w:t>
             </w:r>
           </w:p>
@@ -919,19 +1969,53 @@
             <w:tcW w:w="2660" w:type="dxa"/>
           </w:tcPr>
           <w:p>
-            <w:r>
-              <w:t>Total search time (ms)</w:t>
-            </w:r>
-          </w:p>
-        </w:tc>
-        <w:tc>
-          <w:tcPr>
-            <w:tcW w:w="2126" w:type="dxa"/>
-          </w:tcPr>
-          <w:p>
+            <w:pPr>
+              <w:rPr>
+                <w:sz w:val="22"/>
+                <w:szCs w:val="22"/>
+              </w:rPr>
+            </w:pPr>
+            <w:r>
+              <w:rPr>
+                <w:sz w:val="22"/>
+                <w:szCs w:val="22"/>
+              </w:rPr>
+              <w:t>Total search time (</w:t>
+            </w:r>
+            <w:proofErr w:type="spellStart"/>
+            <w:r>
+              <w:rPr>
+                <w:sz w:val="22"/>
+                <w:szCs w:val="22"/>
+              </w:rPr>
+              <w:t>ms</w:t>
+            </w:r>
+            <w:proofErr w:type="spellEnd"/>
+            <w:r>
+              <w:rPr>
+                <w:sz w:val="22"/>
+                <w:szCs w:val="22"/>
+              </w:rPr>
+              <w:t>)</w:t>
+            </w:r>
+          </w:p>
+        </w:tc>
+        <w:tc>
+          <w:tcPr>
+            <w:tcW w:w="1843" w:type="dxa"/>
+          </w:tcPr>
+          <w:p>
+            <w:pPr>
+              <w:rPr>
+                <w:sz w:val="22"/>
+                <w:szCs w:val="22"/>
+              </w:rPr>
+            </w:pPr>
             <w:r>
               <w:rPr>
                 <w:color w:val="FF0000"/>
+                <w:sz w:val="22"/>
+                <w:szCs w:val="22"/>
               </w:rPr>
               <w:t>N/A Too Long</w:t>
             </w:r>
@@ -939,20 +2023,40 @@
         </w:tc>
         <w:tc>
           <w:tcPr>
-            <w:tcW w:w="2059" w:type="dxa"/>
-          </w:tcPr>
-          <w:p>
-            <w:r>
+            <w:tcW w:w="1984" w:type="dxa"/>
+          </w:tcPr>
+          <w:p>
+            <w:pPr>
+              <w:rPr>
+                <w:sz w:val="22"/>
+                <w:szCs w:val="22"/>
+              </w:rPr>
+            </w:pPr>
+            <w:r>
+              <w:rPr>
+                <w:sz w:val="22"/>
+                <w:szCs w:val="22"/>
+              </w:rPr>
               <w:t>20.41888237</w:t>
             </w:r>
           </w:p>
         </w:tc>
         <w:tc>
           <w:tcPr>
-            <w:tcW w:w="2194" w:type="dxa"/>
-          </w:tcPr>
-          <w:p>
-            <w:r>
+            <w:tcW w:w="3119" w:type="dxa"/>
+          </w:tcPr>
+          <w:p>
+            <w:pPr>
+              <w:rPr>
+                <w:sz w:val="22"/>
+                <w:szCs w:val="22"/>
+              </w:rPr>
+            </w:pPr>
+            <w:r>
+              <w:rPr>
+                <w:sz w:val="22"/>
+                <w:szCs w:val="22"/>
+              </w:rPr>
               <w:t>28.8689136505</w:t>
             </w:r>
           </w:p>
@@ -964,19 +2068,37 @@
             <w:tcW w:w="2660" w:type="dxa"/>
           </w:tcPr>
           <w:p>
-            <w:r>
+            <w:pPr>
+              <w:rPr>
+                <w:sz w:val="22"/>
+                <w:szCs w:val="22"/>
+              </w:rPr>
+            </w:pPr>
+            <w:r>
+              <w:rPr>
+                <w:sz w:val="22"/>
+                <w:szCs w:val="22"/>
+              </w:rPr>
               <w:t>Nodes generated</w:t>
             </w:r>
           </w:p>
         </w:tc>
         <w:tc>
           <w:tcPr>
-            <w:tcW w:w="2126" w:type="dxa"/>
-          </w:tcPr>
-          <w:p>
+            <w:tcW w:w="1843" w:type="dxa"/>
+          </w:tcPr>
+          <w:p>
+            <w:pPr>
+              <w:rPr>
+                <w:sz w:val="22"/>
+                <w:szCs w:val="22"/>
+              </w:rPr>
+            </w:pPr>
             <w:r>
               <w:rPr>
                 <w:color w:val="FF0000"/>
+                <w:sz w:val="22"/>
+                <w:szCs w:val="22"/>
               </w:rPr>
               <w:t>?</w:t>
             </w:r>
@@ -984,20 +2106,40 @@
         </w:tc>
         <w:tc>
           <w:tcPr>
-            <w:tcW w:w="2059" w:type="dxa"/>
-          </w:tcPr>
-          <w:p>
-            <w:r>
+            <w:tcW w:w="1984" w:type="dxa"/>
+          </w:tcPr>
+          <w:p>
+            <w:pPr>
+              <w:rPr>
+                <w:sz w:val="22"/>
+                <w:szCs w:val="22"/>
+              </w:rPr>
+            </w:pPr>
+            <w:r>
+              <w:rPr>
+                <w:sz w:val="22"/>
+                <w:szCs w:val="22"/>
+              </w:rPr>
               <w:t>2359</w:t>
             </w:r>
           </w:p>
         </w:tc>
         <w:tc>
           <w:tcPr>
-            <w:tcW w:w="2194" w:type="dxa"/>
-          </w:tcPr>
-          <w:p>
-            <w:r>
+            <w:tcW w:w="3119" w:type="dxa"/>
+          </w:tcPr>
+          <w:p>
+            <w:pPr>
+              <w:rPr>
+                <w:sz w:val="22"/>
+                <w:szCs w:val="22"/>
+              </w:rPr>
+            </w:pPr>
+            <w:r>
+              <w:rPr>
+                <w:sz w:val="22"/>
+                <w:szCs w:val="22"/>
+              </w:rPr>
               <w:t>66</w:t>
             </w:r>
           </w:p>
@@ -1006,11 +2148,18 @@
     </w:tbl>
     <w:p/>
     <w:p>
-      <w:r>
+      <w:pPr>
+        <w:rPr>
+          <w:b/>
+        </w:rPr>
+      </w:pPr>
+      <w:r>
+        <w:rPr>
+          <w:b/>
+        </w:rPr>
         <w:t>Results Analysis:</w:t>
       </w:r>
     </w:p>
-    <w:p/>
     <w:p>
       <w:r>
         <w:tab/>
@@ -1023,88 +2172,115 @@
         <w:t xml:space="preserve">, running brute force ran too long, </w:t>
       </w:r>
       <w:r>
-        <w:t>unable to yield the clock/search time and number of nodes generated for any of them. This is expected, as trying every permuation possible has a worst case complexity of 9</w:t>
+        <w:t xml:space="preserve">unable to yield the clock/search time and number of nodes generated for any of them. This is expected, as trying every </w:t>
+      </w:r>
+      <w:proofErr w:type="spellStart"/>
+      <w:r>
+        <w:t>permuation</w:t>
+      </w:r>
+      <w:proofErr w:type="spellEnd"/>
+      <w:r>
+        <w:t xml:space="preserve"> possible has a worst case complexity of 9</w:t>
       </w:r>
       <w:r>
         <w:rPr>
           <w:vertAlign w:val="superscript"/>
         </w:rPr>
-        <w:t>n</w:t>
+        <w:t xml:space="preserve">n </w:t>
+      </w:r>
+      <w:r>
+        <w:t xml:space="preserve">, where n is the number of blank </w:t>
+      </w:r>
+      <w:r>
+        <w:t>cells</w:t>
+      </w:r>
+      <w:r>
+        <w:t>. Taking puzzle 1 as an example, which has 41 empty cells, there is 9</w:t>
       </w:r>
       <w:r>
         <w:rPr>
           <w:vertAlign w:val="superscript"/>
         </w:rPr>
-        <w:t xml:space="preserve"> </w:t>
-      </w:r>
-      <w:r>
-        <w:t xml:space="preserve">, where n is the number of blank </w:t>
-      </w:r>
-      <w:r>
-        <w:t>cells</w:t>
-      </w:r>
-      <w:r>
-        <w:t>. Taking puzzle 1 as an example, which has 41 empty cells, there is 9</w:t>
+        <w:t xml:space="preserve">41 </w:t>
+      </w:r>
+      <w:proofErr w:type="spellStart"/>
+      <w:r>
+        <w:t>permuations</w:t>
+      </w:r>
+      <w:proofErr w:type="spellEnd"/>
+      <w:r>
+        <w:t xml:space="preserve"> of puzzle state, and surfing through these is an </w:t>
+      </w:r>
+      <w:proofErr w:type="spellStart"/>
+      <w:r>
+        <w:t>exaustive</w:t>
+      </w:r>
+      <w:proofErr w:type="spellEnd"/>
+      <w:r>
+        <w:t xml:space="preserve"> method.</w:t>
+      </w:r>
+    </w:p>
+    <w:p>
+      <w:r>
+        <w:tab/>
+        <w:t xml:space="preserve">When comparing the number of nodes generated between the back tracking </w:t>
+      </w:r>
+      <w:proofErr w:type="spellStart"/>
+      <w:r>
+        <w:t>anf</w:t>
+      </w:r>
+      <w:proofErr w:type="spellEnd"/>
+      <w:r>
+        <w:t xml:space="preserve"> FC-MRV methods, we get expected results </w:t>
+      </w:r>
+      <w:r>
+        <w:t xml:space="preserve">for all puzzles </w:t>
+      </w:r>
+      <w:r>
+        <w:t>where the number of nodes generated with FC-MRV are significantly smaller than BT (</w:t>
+      </w:r>
+      <w:proofErr w:type="spellStart"/>
+      <w:r>
+        <w:t>eg</w:t>
+      </w:r>
+      <w:proofErr w:type="spellEnd"/>
+      <w:r>
+        <w:t xml:space="preserve">.  </w:t>
+      </w:r>
+      <w:r>
+        <w:t>For puzzle 3, FC-MRV only expanded 1.2% of the nodes expanded by BT.  While theoretically, the worst case complexity for both BT and FC-MRV remains 9</w:t>
       </w:r>
       <w:r>
         <w:rPr>
           <w:vertAlign w:val="superscript"/>
         </w:rPr>
-        <w:t>41</w:t>
-      </w:r>
-      <w:r>
-        <w:rPr>
-          <w:vertAlign w:val="superscript"/>
-        </w:rPr>
+        <w:t xml:space="preserve">n </w:t>
+      </w:r>
+      <w:r>
+        <w:t>(n = # of empty cells)</w:t>
+      </w:r>
+      <w:r>
+        <w:t>, best and average case significantly increase, with BT able to find solutions faster due to the fact it checks constraints after placing a poss</w:t>
+      </w:r>
+      <w:r>
+        <w:t>i</w:t>
+      </w:r>
+      <w:r>
+        <w:t>ble value and back tracking when stuck</w:t>
+      </w:r>
+      <w:r>
+        <w:t>,</w:t>
+      </w:r>
+      <w:r>
+        <w:t xml:space="preserve"> instead of starting from scratch, and FC-MRV faster due to the fact it checks </w:t>
+      </w:r>
+      <w:proofErr w:type="spellStart"/>
+      <w:r>
+        <w:t>contrainsts</w:t>
+      </w:r>
+      <w:proofErr w:type="spellEnd"/>
+      <w:r>
         <w:t xml:space="preserve"> </w:t>
-      </w:r>
-      <w:r>
-        <w:t>permuations of puzzle state, and surfing through these is an exaustive method.</w:t>
-      </w:r>
-    </w:p>
-    <w:p>
-      <w:r>
-        <w:tab/>
-        <w:t xml:space="preserve">When comparing the number of nodes generated between the back tracking anf FC-MRV methods, we get expected results </w:t>
-      </w:r>
-      <w:r>
-        <w:t xml:space="preserve">for all puzzles </w:t>
-      </w:r>
-      <w:r>
-        <w:t xml:space="preserve">where the number of nodes generated with FC-MRV are significantly smaller than BT (eg.  </w:t>
-      </w:r>
-      <w:r>
-        <w:t>For puzzle 3, FC-MRV only expanded 1.2% of the nodes expanded by BT.  While theoretically, the worst case complexity for both BT and FC-MRV remains 9</w:t>
-      </w:r>
-      <w:r>
-        <w:rPr>
-          <w:vertAlign w:val="superscript"/>
-        </w:rPr>
-        <w:t>n</w:t>
-      </w:r>
-      <w:r>
-        <w:rPr>
-          <w:vertAlign w:val="superscript"/>
-        </w:rPr>
-        <w:t xml:space="preserve"> </w:t>
-      </w:r>
-      <w:r>
-        <w:t>(n = # of empty cells)</w:t>
-      </w:r>
-      <w:r>
-        <w:t>, best and average case significantly increase, with BT able to find solutions faster due to the fact it checks constraints after placing a poss</w:t>
-      </w:r>
-      <w:r>
-        <w:t>i</w:t>
-      </w:r>
-      <w:r>
-        <w:t>ble value and back tracking when stuck</w:t>
-      </w:r>
-      <w:r>
-        <w:t>,</w:t>
-      </w:r>
-      <w:r>
-        <w:t xml:space="preserve"> instead of starting from scratch, and FC-MRV faster due to the fact it checks contrainsts </w:t>
       </w:r>
       <w:r>
         <w:t xml:space="preserve">prior to placement, with the order of said placement </w:t>
@@ -1160,12 +2336,133 @@
     </w:p>
     <w:sectPr>
       <w:pgSz w:w="12240" w:h="15840"/>
-      <w:pgMar w:top="1440" w:right="1800" w:bottom="1440" w:left="1800" w:header="708" w:footer="708" w:gutter="0"/>
+      <w:pgMar w:top="851" w:right="1183" w:bottom="851" w:left="1418" w:header="708" w:footer="708" w:gutter="0"/>
       <w:cols w:space="708"/>
       <w:docGrid w:linePitch="360"/>
     </w:sectPr>
   </w:body>
 </w:document>
+</file>
+
+<file path=word/numbering.xml><?xml version="1.0" encoding="utf-8"?>
+<w:numbering xmlns:wpc="http://schemas.microsoft.com/office/word/2010/wordprocessingCanvas" xmlns:mo="http://schemas.microsoft.com/office/mac/office/2008/main" xmlns:mc="http://schemas.openxmlformats.org/markup-compatibility/2006" xmlns:mv="urn:schemas-microsoft-com:mac:vml" xmlns:o="urn:schemas-microsoft-com:office:office" xmlns:r="http://schemas.openxmlformats.org/officeDocument/2006/relationships" xmlns:m="http://schemas.openxmlformats.org/officeDocument/2006/math" xmlns:v="urn:schemas-microsoft-com:vml" xmlns:wp14="http://schemas.microsoft.com/office/word/2010/wordprocessingDrawing" xmlns:wp="http://schemas.openxmlformats.org/drawingml/2006/wordprocessingDrawing" xmlns:w10="urn:schemas-microsoft-com:office:word" xmlns:w="http://schemas.openxmlformats.org/wordprocessingml/2006/main" xmlns:w14="http://schemas.microsoft.com/office/word/2010/wordml" xmlns:wpg="http://schemas.microsoft.com/office/word/2010/wordprocessingGroup" xmlns:wpi="http://schemas.microsoft.com/office/word/2010/wordprocessingInk" xmlns:wne="http://schemas.microsoft.com/office/word/2006/wordml" xmlns:wps="http://schemas.microsoft.com/office/word/2010/wordprocessingShape" mc:Ignorable="w14 wp14">
+  <w:abstractNum w:abstractNumId="0">
+    <w:nsid w:val="50215601"/>
+    <w:multiLevelType w:val="hybridMultilevel"/>
+    <w:tmpl w:val="6D0A70C8"/>
+    <w:lvl w:ilvl="0" w:tplc="04090001">
+      <w:start w:val="1"/>
+      <w:numFmt w:val="bullet"/>
+      <w:lvlText w:val=""/>
+      <w:lvlJc w:val="left"/>
+      <w:pPr>
+        <w:ind w:left="720" w:hanging="360"/>
+      </w:pPr>
+      <w:rPr>
+        <w:rFonts w:ascii="Symbol" w:hAnsi="Symbol" w:hint="default"/>
+      </w:rPr>
+    </w:lvl>
+    <w:lvl w:ilvl="1" w:tplc="04090003" w:tentative="1">
+      <w:start w:val="1"/>
+      <w:numFmt w:val="bullet"/>
+      <w:lvlText w:val="o"/>
+      <w:lvlJc w:val="left"/>
+      <w:pPr>
+        <w:ind w:left="1440" w:hanging="360"/>
+      </w:pPr>
+      <w:rPr>
+        <w:rFonts w:ascii="Courier New" w:hAnsi="Courier New" w:cs="Courier New" w:hint="default"/>
+      </w:rPr>
+    </w:lvl>
+    <w:lvl w:ilvl="2" w:tplc="04090005" w:tentative="1">
+      <w:start w:val="1"/>
+      <w:numFmt w:val="bullet"/>
+      <w:lvlText w:val=""/>
+      <w:lvlJc w:val="left"/>
+      <w:pPr>
+        <w:ind w:left="2160" w:hanging="360"/>
+      </w:pPr>
+      <w:rPr>
+        <w:rFonts w:ascii="Wingdings" w:hAnsi="Wingdings" w:hint="default"/>
+      </w:rPr>
+    </w:lvl>
+    <w:lvl w:ilvl="3" w:tplc="04090001" w:tentative="1">
+      <w:start w:val="1"/>
+      <w:numFmt w:val="bullet"/>
+      <w:lvlText w:val=""/>
+      <w:lvlJc w:val="left"/>
+      <w:pPr>
+        <w:ind w:left="2880" w:hanging="360"/>
+      </w:pPr>
+      <w:rPr>
+        <w:rFonts w:ascii="Symbol" w:hAnsi="Symbol" w:hint="default"/>
+      </w:rPr>
+    </w:lvl>
+    <w:lvl w:ilvl="4" w:tplc="04090003" w:tentative="1">
+      <w:start w:val="1"/>
+      <w:numFmt w:val="bullet"/>
+      <w:lvlText w:val="o"/>
+      <w:lvlJc w:val="left"/>
+      <w:pPr>
+        <w:ind w:left="3600" w:hanging="360"/>
+      </w:pPr>
+      <w:rPr>
+        <w:rFonts w:ascii="Courier New" w:hAnsi="Courier New" w:cs="Courier New" w:hint="default"/>
+      </w:rPr>
+    </w:lvl>
+    <w:lvl w:ilvl="5" w:tplc="04090005" w:tentative="1">
+      <w:start w:val="1"/>
+      <w:numFmt w:val="bullet"/>
+      <w:lvlText w:val=""/>
+      <w:lvlJc w:val="left"/>
+      <w:pPr>
+        <w:ind w:left="4320" w:hanging="360"/>
+      </w:pPr>
+      <w:rPr>
+        <w:rFonts w:ascii="Wingdings" w:hAnsi="Wingdings" w:hint="default"/>
+      </w:rPr>
+    </w:lvl>
+    <w:lvl w:ilvl="6" w:tplc="04090001" w:tentative="1">
+      <w:start w:val="1"/>
+      <w:numFmt w:val="bullet"/>
+      <w:lvlText w:val=""/>
+      <w:lvlJc w:val="left"/>
+      <w:pPr>
+        <w:ind w:left="5040" w:hanging="360"/>
+      </w:pPr>
+      <w:rPr>
+        <w:rFonts w:ascii="Symbol" w:hAnsi="Symbol" w:hint="default"/>
+      </w:rPr>
+    </w:lvl>
+    <w:lvl w:ilvl="7" w:tplc="04090003" w:tentative="1">
+      <w:start w:val="1"/>
+      <w:numFmt w:val="bullet"/>
+      <w:lvlText w:val="o"/>
+      <w:lvlJc w:val="left"/>
+      <w:pPr>
+        <w:ind w:left="5760" w:hanging="360"/>
+      </w:pPr>
+      <w:rPr>
+        <w:rFonts w:ascii="Courier New" w:hAnsi="Courier New" w:cs="Courier New" w:hint="default"/>
+      </w:rPr>
+    </w:lvl>
+    <w:lvl w:ilvl="8" w:tplc="04090005" w:tentative="1">
+      <w:start w:val="1"/>
+      <w:numFmt w:val="bullet"/>
+      <w:lvlText w:val=""/>
+      <w:lvlJc w:val="left"/>
+      <w:pPr>
+        <w:ind w:left="6480" w:hanging="360"/>
+      </w:pPr>
+      <w:rPr>
+        <w:rFonts w:ascii="Wingdings" w:hAnsi="Wingdings" w:hint="default"/>
+      </w:rPr>
+    </w:lvl>
+  </w:abstractNum>
+  <w:num w:numId="1">
+    <w:abstractNumId w:val="0"/>
+  </w:num>
+</w:numbering>
 </file>
 
 <file path=word/styles.xml><?xml version="1.0" encoding="utf-8"?>
@@ -1373,6 +2670,17 @@
         <w:right w:w="108" w:type="dxa"/>
       </w:tblCellMar>
     </w:tblPr>
+  </w:style>
+  <w:style w:type="paragraph" w:styleId="ListParagraph">
+    <w:name w:val="List Paragraph"/>
+    <w:basedOn w:val="Normal"/>
+    <w:uiPriority w:val="34"/>
+    <w:qFormat/>
+    <w:rsid w:val="0053482C"/>
+    <w:pPr>
+      <w:ind w:left="720"/>
+      <w:contextualSpacing/>
+    </w:pPr>
   </w:style>
 </w:styles>
 </file>
@@ -1582,6 +2890,17 @@
         <w:right w:w="108" w:type="dxa"/>
       </w:tblCellMar>
     </w:tblPr>
+  </w:style>
+  <w:style w:type="paragraph" w:styleId="ListParagraph">
+    <w:name w:val="List Paragraph"/>
+    <w:basedOn w:val="Normal"/>
+    <w:uiPriority w:val="34"/>
+    <w:qFormat/>
+    <w:rsid w:val="0053482C"/>
+    <w:pPr>
+      <w:ind w:left="720"/>
+      <w:contextualSpacing/>
+    </w:pPr>
   </w:style>
 </w:styles>
 </file>

</xml_diff>